<commit_message>
Updated screenshot and question document
</commit_message>
<xml_diff>
--- a/QAP 2 Screenshots and Questions.docx
+++ b/QAP 2 Screenshots and Questions.docx
@@ -148,6 +148,54 @@
         <w:t>Problem #3</w:t>
       </w:r>
     </w:p>
+    <w:p>
+      <w:r>
+        <w:rPr>
+          <w:noProof/>
+        </w:rPr>
+        <w:drawing>
+          <wp:inline distT="0" distB="0" distL="0" distR="0" wp14:anchorId="402474AA" wp14:editId="6F251878">
+            <wp:extent cx="5943600" cy="3343275"/>
+            <wp:effectExtent l="0" t="0" r="0" b="0"/>
+            <wp:docPr id="1221265601" name="Picture 3" descr="A screen shot of a computer&#10;&#10;Description automatically generated"/>
+            <wp:cNvGraphicFramePr>
+              <a:graphicFrameLocks xmlns:a="http://schemas.openxmlformats.org/drawingml/2006/main" noChangeAspect="1"/>
+            </wp:cNvGraphicFramePr>
+            <a:graphic xmlns:a="http://schemas.openxmlformats.org/drawingml/2006/main">
+              <a:graphicData uri="http://schemas.openxmlformats.org/drawingml/2006/picture">
+                <pic:pic xmlns:pic="http://schemas.openxmlformats.org/drawingml/2006/picture">
+                  <pic:nvPicPr>
+                    <pic:cNvPr id="1221265601" name="Picture 3" descr="A screen shot of a computer&#10;&#10;Description automatically generated"/>
+                    <pic:cNvPicPr/>
+                  </pic:nvPicPr>
+                  <pic:blipFill>
+                    <a:blip r:embed="rId7" cstate="print">
+                      <a:extLst>
+                        <a:ext uri="{28A0092B-C50C-407E-A947-70E740481C1C}">
+                          <a14:useLocalDpi xmlns:a14="http://schemas.microsoft.com/office/drawing/2010/main" val="0"/>
+                        </a:ext>
+                      </a:extLst>
+                    </a:blip>
+                    <a:stretch>
+                      <a:fillRect/>
+                    </a:stretch>
+                  </pic:blipFill>
+                  <pic:spPr>
+                    <a:xfrm>
+                      <a:off x="0" y="0"/>
+                      <a:ext cx="5943600" cy="3343275"/>
+                    </a:xfrm>
+                    <a:prstGeom prst="rect">
+                      <a:avLst/>
+                    </a:prstGeom>
+                  </pic:spPr>
+                </pic:pic>
+              </a:graphicData>
+            </a:graphic>
+          </wp:inline>
+        </w:drawing>
+      </w:r>
+    </w:p>
     <w:p/>
     <w:p/>
     <w:p>
@@ -205,6 +253,13 @@
       <w:r>
         <w:rPr>
           <w:rFonts w:asciiTheme="minorHAnsi" w:hAnsiTheme="minorHAnsi"/>
+          <w:color w:val="000000" w:themeColor="text1"/>
+        </w:rPr>
+        <w:t>It took me about 10 hours to complete this assessment.</w:t>
+      </w:r>
+      <w:r>
+        <w:rPr>
+          <w:rFonts w:asciiTheme="minorHAnsi" w:hAnsiTheme="minorHAnsi"/>
         </w:rPr>
         <w:br/>
       </w:r>
@@ -312,6 +367,7 @@
           <w:rFonts w:asciiTheme="minorHAnsi" w:hAnsiTheme="minorHAnsi"/>
           <w:color w:val="000000" w:themeColor="text1"/>
         </w:rPr>
+        <w:lastRenderedPageBreak/>
         <w:t>Did you need to ask questions to any of your instructors? If so, how many questions did you ask (or how many help sessions did you require)?</w:t>
       </w:r>
     </w:p>
@@ -357,9 +413,16 @@
     <w:p>
       <w:pPr>
         <w:ind w:left="720"/>
+        <w:rPr>
+          <w:i/>
+          <w:iCs/>
+        </w:rPr>
       </w:pPr>
       <w:r>
         <w:t>Answer:</w:t>
+      </w:r>
+      <w:r>
+        <w:t xml:space="preserve"> I found problems #1 and #2 I found not that hard to work on and need some minor help from our cohort’s tutor. Problem #3 I found it very difficult at first in understanding it but after a couple sessions with our cohort’s tutor I could understand it better and figure out what to do. I feel confident that I can solve a similar but different problem requiring some of the same techniques in the future now that I that I have completed this one.</w:t>
       </w:r>
     </w:p>
     <w:sectPr>

</xml_diff>